<commit_message>
Last saved changes to Master branch
</commit_message>
<xml_diff>
--- a/Resume2.docx
+++ b/Resume2.docx
@@ -6,6 +6,11 @@
       <w:r>
         <w:t>Wow!!!</w:t>
       </w:r>
+      <w:r>
+        <w:t xml:space="preserve"> Branch2</w:t>
+      </w:r>
+    </w:p>
+    <w:p>
       <w:bookmarkStart w:id="0" w:name="_GoBack"/>
       <w:bookmarkEnd w:id="0"/>
     </w:p>

</xml_diff>

<commit_message>
testing commiting and merging 2
</commit_message>
<xml_diff>
--- a/Resume2.docx
+++ b/Resume2.docx
@@ -5,6 +5,12 @@
     <w:p>
       <w:r>
         <w:t>Wow!!!</w:t>
+      </w:r>
+      <w:r>
+        <w:t xml:space="preserve"> </w:t>
+      </w:r>
+      <w:r>
+        <w:t>This is branch 2-2 edits times two</w:t>
       </w:r>
       <w:bookmarkStart w:id="0" w:name="_GoBack"/>
       <w:bookmarkEnd w:id="0"/>

</xml_diff>